<commit_message>
Word caught errors that google docs didnt
</commit_message>
<xml_diff>
--- a/TestPlan.docx.docx
+++ b/TestPlan.docx.docx
@@ -1,6 +1,6 @@
 
 <file path=word/document.xml><?xml version="1.0" encoding="utf-8"?>
-<w:document xmlns:wpc="http://schemas.microsoft.com/office/word/2010/wordprocessingCanvas" xmlns:cx="http://schemas.microsoft.com/office/drawing/2014/chartex" xmlns:cx1="http://schemas.microsoft.com/office/drawing/2015/9/8/chartex" xmlns:cx2="http://schemas.microsoft.com/office/drawing/2015/10/21/chartex" xmlns:cx3="http://schemas.microsoft.com/office/drawing/2016/5/9/chartex" xmlns:cx4="http://schemas.microsoft.com/office/drawing/2016/5/10/chartex" xmlns:cx5="http://schemas.microsoft.com/office/drawing/2016/5/11/chartex" xmlns:mc="http://schemas.openxmlformats.org/markup-compatibility/2006" xmlns:o="urn:schemas-microsoft-com:office:office" xmlns:r="http://schemas.openxmlformats.org/officeDocument/2006/relationships" xmlns:m="http://schemas.openxmlformats.org/officeDocument/2006/math" xmlns:v="urn:schemas-microsoft-com:vml" xmlns:wp14="http://schemas.microsoft.com/office/word/2010/wordprocessingDrawing" xmlns:wp="http://schemas.openxmlformats.org/drawingml/2006/wordprocessingDrawing" xmlns:w10="urn:schemas-microsoft-com:office:word" xmlns:w="http://schemas.openxmlformats.org/wordprocessingml/2006/main" xmlns:w14="http://schemas.microsoft.com/office/word/2010/wordml" xmlns:w15="http://schemas.microsoft.com/office/word/2012/wordml" xmlns:w16se="http://schemas.microsoft.com/office/word/2015/wordml/symex" xmlns:wpg="http://schemas.microsoft.com/office/word/2010/wordprocessingGroup" xmlns:wpi="http://schemas.microsoft.com/office/word/2010/wordprocessingInk" xmlns:wne="http://schemas.microsoft.com/office/word/2006/wordml" xmlns:wps="http://schemas.microsoft.com/office/word/2010/wordprocessingShape" mc:Ignorable="w14 w15 w16se wp14">
+<w:document xmlns:wpc="http://schemas.microsoft.com/office/word/2010/wordprocessingCanvas" xmlns:cx="http://schemas.microsoft.com/office/drawing/2014/chartex" xmlns:cx1="http://schemas.microsoft.com/office/drawing/2015/9/8/chartex" xmlns:cx2="http://schemas.microsoft.com/office/drawing/2015/10/21/chartex" xmlns:cx3="http://schemas.microsoft.com/office/drawing/2016/5/9/chartex" xmlns:cx4="http://schemas.microsoft.com/office/drawing/2016/5/10/chartex" xmlns:cx5="http://schemas.microsoft.com/office/drawing/2016/5/11/chartex" xmlns:cx6="http://schemas.microsoft.com/office/drawing/2016/5/12/chartex" xmlns:cx7="http://schemas.microsoft.com/office/drawing/2016/5/13/chartex" xmlns:cx8="http://schemas.microsoft.com/office/drawing/2016/5/14/chartex" xmlns:mc="http://schemas.openxmlformats.org/markup-compatibility/2006" xmlns:aink="http://schemas.microsoft.com/office/drawing/2016/ink" xmlns:o="urn:schemas-microsoft-com:office:office" xmlns:r="http://schemas.openxmlformats.org/officeDocument/2006/relationships" xmlns:m="http://schemas.openxmlformats.org/officeDocument/2006/math" xmlns:v="urn:schemas-microsoft-com:vml" xmlns:wp14="http://schemas.microsoft.com/office/word/2010/wordprocessingDrawing" xmlns:wp="http://schemas.openxmlformats.org/drawingml/2006/wordprocessingDrawing" xmlns:w10="urn:schemas-microsoft-com:office:word" xmlns:w="http://schemas.openxmlformats.org/wordprocessingml/2006/main" xmlns:w14="http://schemas.microsoft.com/office/word/2010/wordml" xmlns:w15="http://schemas.microsoft.com/office/word/2012/wordml" xmlns:w16se="http://schemas.microsoft.com/office/word/2015/wordml/symex" xmlns:wpg="http://schemas.microsoft.com/office/word/2010/wordprocessingGroup" xmlns:wpi="http://schemas.microsoft.com/office/word/2010/wordprocessingInk" xmlns:wne="http://schemas.microsoft.com/office/word/2006/wordml" xmlns:wps="http://schemas.microsoft.com/office/word/2010/wordprocessingShape" mc:Ignorable="w14 w15 w16se wp14">
   <w:background w:color="FFFFFF"/>
   <w:body>
     <w:p>
@@ -61,10 +61,7 @@
         <w:contextualSpacing/>
       </w:pPr>
       <w:r>
-        <w:t>If a driver exits out of Omahu Road, the</w:t>
-      </w:r>
-      <w:r>
-        <w:t>n the program will display “The Driver has gone to Flaxmere”</w:t>
+        <w:t>If a driver exits out of Omahu Road, then the program will display “The Driver has gone to Flaxmere”</w:t>
       </w:r>
     </w:p>
     <w:p>
@@ -90,10 +87,7 @@
         <w:contextualSpacing/>
       </w:pPr>
       <w:r>
-        <w:t>There are 4 paths. The paths can consist of multiple streets and MUS</w:t>
-      </w:r>
-      <w:r>
-        <w:t>T link A city with an exit and then another City. The paths do not need to link streets between other paths.</w:t>
+        <w:t>There are 4 paths. The paths can consist of multiple streets and MUST link A city with an exit and then another City. The paths do not need to link streets between other paths.</w:t>
       </w:r>
     </w:p>
     <w:p>
@@ -119,10 +113,7 @@
         <w:contextualSpacing/>
       </w:pPr>
       <w:r>
-        <w:t>The simulation will use a random number generator for decision maki</w:t>
-      </w:r>
-      <w:r>
-        <w:t>ng. The chances for these decisions are provided below:</w:t>
+        <w:t>The simulation will use a random number generator for decision making. The chances for these decisions are provided below:</w:t>
       </w:r>
     </w:p>
     <w:p>
@@ -148,10 +139,7 @@
         <w:contextualSpacing/>
       </w:pPr>
       <w:r>
-        <w:t>Whether the driver uses an exit while driving to a city is decided by the rand</w:t>
-      </w:r>
-      <w:r>
-        <w:t>om number generator, using an exit has a 20 percent chance. Continuing to the city has a 80 percent chance.</w:t>
+        <w:t>Whether the driver uses an exit while driving to a city is decided by the random number generator, using an exit has a 20 percent chance. Continuing to the city has a 80 percent chance.</w:t>
       </w:r>
     </w:p>
     <w:p>
@@ -164,10 +152,7 @@
         <w:contextualSpacing/>
       </w:pPr>
       <w:r>
-        <w:t xml:space="preserve">The driver can start at any of the 4 inner Cities. This decision is made by the random number generator, each city has a 25 percent chance of being </w:t>
-      </w:r>
-      <w:r>
-        <w:t>chosen.</w:t>
+        <w:t>The driver can start at any of the 4 inner Cities. This decision is made by the random number generator, each city has a 25 percent chance of being chosen.</w:t>
       </w:r>
     </w:p>
     <w:p>
@@ -193,13 +178,7 @@
         <w:contextualSpacing/>
       </w:pPr>
       <w:r>
-        <w:t>The program will run through the si</w:t>
-      </w:r>
-      <w:r>
-        <w:t>mulation 5 times. Each iteration will have unique driver name, this will be “Driver” followed by the number of the simulation that the program is currently on. After the simulation is completed, it will print all information related to that simulation foll</w:t>
-      </w:r>
-      <w:r>
-        <w:t>owed by “-----”</w:t>
+        <w:t>The program will run through the simulation 5 times. Each iteration will have unique driver name, this will be “Driver” followed by the number of the simulation that the program is currently on. After the simulation is completed, it will print all information related to that simulation followed by “-----”</w:t>
       </w:r>
     </w:p>
     <w:p>
@@ -225,10 +204,7 @@
         <w:contextualSpacing/>
       </w:pPr>
       <w:r>
-        <w:t>After the driver simulation has ended (See requirement 9), the following additional dialogue will be displayed: (Related Requir</w:t>
-      </w:r>
-      <w:r>
-        <w:t>ements : 3, 4, 5)</w:t>
+        <w:t>After the driver simulation has ended (See requirement 9), the following additional dialogue will be displayed: (Related Requirements : 3, 4, 5)</w:t>
       </w:r>
     </w:p>
     <w:p>
@@ -254,10 +230,7 @@
         <w:contextualSpacing/>
       </w:pPr>
       <w:r>
-        <w:t>Extra text based on the number of times Akina was visited. The dialogue is as foll</w:t>
-      </w:r>
-      <w:r>
-        <w:t>owing:</w:t>
+        <w:t>Extra text based on the number of times Akina was visited. The dialogue is as following:</w:t>
       </w:r>
     </w:p>
     <w:p>
@@ -310,10 +283,7 @@
       </w:pPr>
       <w:r>
         <w:lastRenderedPageBreak/>
-        <w:t>In relation to requirements</w:t>
-      </w:r>
-      <w:r>
-        <w:t xml:space="preserve">: 12.1 and 12.2: If a driver starts in Akina, it counts as visiting. </w:t>
+        <w:t xml:space="preserve">In relation to requirements: 12.1 and 12.2: If a driver starts in Akina, it counts as visiting. </w:t>
       </w:r>
     </w:p>
     <w:p>
@@ -339,10 +309,7 @@
         <w:contextualSpacing/>
       </w:pPr>
       <w:r>
-        <w:t>In relation to Requi</w:t>
-      </w:r>
-      <w:r>
-        <w:t>rement 10. The information related to the simulation consists of: Requirements : 3, 4, 5, 9, 12, 13</w:t>
+        <w:t>In relation to Requirement 10. The information related to the simulation consists of: Requirements : 3, 4, 5, 9, 12, 13</w:t>
       </w:r>
       <w:bookmarkStart w:id="0" w:name="_m0akfmy8yqqy" w:colFirst="0" w:colLast="0"/>
       <w:bookmarkEnd w:id="0"/>
@@ -381,10 +348,7 @@
     </w:p>
     <w:p>
       <w:r>
-        <w:t xml:space="preserve">During the brainstorming process it was decided to use a array structure where, Arrays are in Arrays that are held by a single/master array. During the development/language introduction stages it was discovered that the Go language handles arrays in a way </w:t>
-      </w:r>
-      <w:r>
-        <w:t xml:space="preserve">that made this structure difficult/odd to implement. The structure was then changed to 2-Dimensional arrays held in a single master array. This structure was then once again changes to a new stuct type (As stated in the Test plan revision history).  </w:t>
+        <w:t xml:space="preserve">During the brainstorming process it was decided to use a array structure where, Arrays are in Arrays that are held by a single/master array. During the development/language introduction stages it was discovered that the Go language handles arrays in a way that made this structure difficult/odd to implement. The structure was then changed to 2-Dimensional arrays held in a single master array. This structure was then once again changes to a new stuct type (As stated in the Test plan revision history).  </w:t>
       </w:r>
     </w:p>
     <w:p/>
@@ -395,18 +359,12 @@
       <w:bookmarkStart w:id="4" w:name="_g143r64k65cc" w:colFirst="0" w:colLast="0"/>
       <w:bookmarkEnd w:id="4"/>
       <w:r>
-        <w:t>Earl</w:t>
-      </w:r>
-      <w:r>
-        <w:t xml:space="preserve">y Planning </w:t>
-      </w:r>
-    </w:p>
-    <w:p>
-      <w:r>
-        <w:t>These notes were made after receiving the project brief and helped the creation of the interpreted requirements document. (ITPR6.590_Interp_Requirements_Ver_1.0). this was when the idea for the program was still Arrays in Arrays in an Array. Wh</w:t>
-      </w:r>
-      <w:r>
-        <w:t xml:space="preserve">en this was the plan, there were functions for reversing the array. (The idea was to reverse the array holding the paths) </w:t>
+        <w:t xml:space="preserve">Early Planning </w:t>
+      </w:r>
+    </w:p>
+    <w:p>
+      <w:r>
+        <w:t xml:space="preserve">These notes were made after receiving the project brief and helped the creation of the interpreted requirements document. (ITPR6.590_Interp_Requirements_Ver_1.0). this was when the idea for the program was still Arrays in Arrays in an Array. When this was the plan, there were functions for reversing the array. (The idea was to reverse the array holding the paths) </w:t>
       </w:r>
     </w:p>
     <w:p/>
@@ -646,10 +604,7 @@
       </w:pPr>
       <w:r>
         <w:lastRenderedPageBreak/>
-        <w:t>T</w:t>
-      </w:r>
-      <w:r>
-        <w:t>est Plan</w:t>
+        <w:t>Test Plan</w:t>
       </w:r>
     </w:p>
     <w:p>
@@ -672,10 +627,7 @@
       <w:bookmarkStart w:id="6" w:name="_it5565lwixts" w:colFirst="0" w:colLast="0"/>
       <w:bookmarkEnd w:id="6"/>
       <w:r>
-        <w:t>Au</w:t>
-      </w:r>
-      <w:r>
-        <w:t>thor</w:t>
+        <w:t>Author</w:t>
       </w:r>
     </w:p>
     <w:p>
@@ -998,34 +950,42 @@
     </w:p>
     <w:p>
       <w:r>
-        <w:t>This Unit plan was cre</w:t>
-      </w:r>
-      <w:r>
-        <w:t>ated to help the development of the ITPR6.590 program. The plan support the development by analyzing the requirements, and creating theoretical functions that meet them. The plan also details tests for these function, including the criteria for the test to</w:t>
-      </w:r>
-      <w:r>
-        <w:t xml:space="preserve"> pass. The test plan also lists potential risks that could occur during development and has notes to help the creation tests and test suite.   </w:t>
+        <w:t xml:space="preserve">This Unit plan was created to help the development of the ITPR6.590 program. The plan </w:t>
+      </w:r>
+      <w:r>
+        <w:t>supports</w:t>
+      </w:r>
+      <w:bookmarkStart w:id="10" w:name="_GoBack"/>
+      <w:bookmarkEnd w:id="10"/>
+      <w:r>
+        <w:t xml:space="preserve"> the development by analyzing the requirements, and creating theoretical functions that meet them. The plan also details tests for these function, including the criteria for the test to pass. The test plan also lists potential risks that could occur during development and has notes to help the creation tests and test suite.   </w:t>
       </w:r>
     </w:p>
     <w:p>
       <w:pPr>
         <w:pStyle w:val="Heading2"/>
       </w:pPr>
-      <w:bookmarkStart w:id="10" w:name="_ebpdxrhr5b2p" w:colFirst="0" w:colLast="0"/>
-      <w:bookmarkEnd w:id="10"/>
+      <w:bookmarkStart w:id="11" w:name="_ebpdxrhr5b2p" w:colFirst="0" w:colLast="0"/>
+      <w:bookmarkEnd w:id="11"/>
       <w:r>
         <w:t>Language Rationale</w:t>
       </w:r>
     </w:p>
     <w:p>
       <w:r>
-        <w:t>The development team’s experience with programing is extremely varied. One member has very li</w:t>
-      </w:r>
-      <w:r>
-        <w:t>mited experience programming where the other has experience programing in a few other languages. Due to lack of experience from a member, it was decided to avoid Object-Oriented languages. From the remaining languages “Go” was decided on to allow the devel</w:t>
-      </w:r>
-      <w:r>
-        <w:t>opment team to gain experience in a language new to them. The client also recommended this language and heavily praised the simplicity of it’s built in test framework.</w:t>
+        <w:t xml:space="preserve">The development team’s experience with </w:t>
+      </w:r>
+      <w:r>
+        <w:t>programming</w:t>
+      </w:r>
+      <w:r>
+        <w:t xml:space="preserve"> is extremely varied. One member has very limited experience programming where the other has experience </w:t>
+      </w:r>
+      <w:r>
+        <w:t>programming</w:t>
+      </w:r>
+      <w:r>
+        <w:t xml:space="preserve"> in a few other languages. Due to lack of experience from a member, it was decided to avoid Object-Oriented languages. From the remaining languages “Go” was decided on to allow the development team to gain experience in a language new to them. The client also recommended this language and heavily praised the simplicity of it’s built in test framework.</w:t>
       </w:r>
     </w:p>
     <w:p>
@@ -1037,8 +997,8 @@
           <w:szCs w:val="22"/>
         </w:rPr>
       </w:pPr>
-      <w:bookmarkStart w:id="11" w:name="_2bs5pgsior1w" w:colFirst="0" w:colLast="0"/>
-      <w:bookmarkEnd w:id="11"/>
+      <w:bookmarkStart w:id="12" w:name="_2bs5pgsior1w" w:colFirst="0" w:colLast="0"/>
+      <w:bookmarkEnd w:id="12"/>
       <w:r>
         <w:rPr>
           <w:color w:val="000000"/>
@@ -1062,18 +1022,10 @@
           <w:sz w:val="22"/>
           <w:szCs w:val="22"/>
         </w:rPr>
-        <w:t xml:space="preserve"> on a built in package that allows the test suite to be si</w:t>
-      </w:r>
-      <w:r>
-        <w:rPr>
-          <w:color w:val="000000"/>
-          <w:sz w:val="22"/>
-          <w:szCs w:val="22"/>
-        </w:rPr>
-        <w:t xml:space="preserve">mply executed from windows command line. Due to the way tests fail and errors are logged, the tests can become very detailed. The framework can also use 3rd party packages to customize simplify the tests.  </w:t>
-      </w:r>
-      <w:bookmarkStart w:id="12" w:name="_rfy8tgzc99r1" w:colFirst="0" w:colLast="0"/>
-      <w:bookmarkEnd w:id="12"/>
+        <w:t xml:space="preserve"> on a built in package that allows the test suite to be simply executed from windows command line. Due to the way tests fail and errors are logged, the tests can become very detailed. The framework can also use 3rd party packages to customize simplify the tests.  </w:t>
+      </w:r>
+      <w:bookmarkStart w:id="13" w:name="_rfy8tgzc99r1" w:colFirst="0" w:colLast="0"/>
+      <w:bookmarkEnd w:id="13"/>
       <w:r>
         <w:t xml:space="preserve"> </w:t>
       </w:r>
@@ -1082,8 +1034,8 @@
       <w:pPr>
         <w:pStyle w:val="Heading2"/>
       </w:pPr>
-      <w:bookmarkStart w:id="13" w:name="_po1fcyyv3s48" w:colFirst="0" w:colLast="0"/>
-      <w:bookmarkEnd w:id="13"/>
+      <w:bookmarkStart w:id="14" w:name="_po1fcyyv3s48" w:colFirst="0" w:colLast="0"/>
+      <w:bookmarkEnd w:id="14"/>
       <w:r>
         <w:t>Test Items</w:t>
       </w:r>
@@ -1097,26 +1049,23 @@
       <w:pPr>
         <w:pStyle w:val="Heading2"/>
       </w:pPr>
-      <w:bookmarkStart w:id="14" w:name="_wrd54vsrr30q" w:colFirst="0" w:colLast="0"/>
-      <w:bookmarkEnd w:id="14"/>
+      <w:bookmarkStart w:id="15" w:name="_wrd54vsrr30q" w:colFirst="0" w:colLast="0"/>
+      <w:bookmarkEnd w:id="15"/>
       <w:r>
         <w:t>Software Risk Issues</w:t>
       </w:r>
     </w:p>
     <w:p>
       <w:r>
-        <w:t>For the ITPR.6.590 program</w:t>
-      </w:r>
-      <w:r>
-        <w:t xml:space="preserve"> there are the following risks and possible cause:</w:t>
+        <w:t>For the ITPR.6.590 program there are the following risks and possible cause:</w:t>
       </w:r>
     </w:p>
     <w:p>
       <w:pPr>
         <w:pStyle w:val="Heading3"/>
       </w:pPr>
-      <w:bookmarkStart w:id="15" w:name="_jm4n136nduno" w:colFirst="0" w:colLast="0"/>
-      <w:bookmarkEnd w:id="15"/>
+      <w:bookmarkStart w:id="16" w:name="_jm4n136nduno" w:colFirst="0" w:colLast="0"/>
+      <w:bookmarkEnd w:id="16"/>
       <w:r>
         <w:t>Software is not completed by the due date</w:t>
       </w:r>
@@ -1150,20 +1099,23 @@
         <w:ind w:left="120"/>
       </w:pPr>
       <w:r>
-        <w:t xml:space="preserve">The allotted time for the programs creation is more </w:t>
-      </w:r>
-      <w:r>
-        <w:t>than sufficient, but the developers also have other projects to complete during this time frame.</w:t>
+        <w:t>The allotted time for the programs creation is more than sufficient, but the developers also have other projects to complete during this time frame.</w:t>
       </w:r>
     </w:p>
     <w:p>
       <w:pPr>
         <w:pStyle w:val="Heading3"/>
       </w:pPr>
-      <w:bookmarkStart w:id="16" w:name="_lipcgp6zie61" w:colFirst="0" w:colLast="0"/>
-      <w:bookmarkEnd w:id="16"/>
-      <w:r>
-        <w:t xml:space="preserve">Software does not met the original specifications provided by the client </w:t>
+      <w:bookmarkStart w:id="17" w:name="_lipcgp6zie61" w:colFirst="0" w:colLast="0"/>
+      <w:bookmarkEnd w:id="17"/>
+      <w:r>
+        <w:t xml:space="preserve">Software does not </w:t>
+      </w:r>
+      <w:r>
+        <w:t>meet</w:t>
+      </w:r>
+      <w:r>
+        <w:t xml:space="preserve"> the original specifications provided by the client </w:t>
       </w:r>
     </w:p>
     <w:p>
@@ -1187,10 +1139,7 @@
         <w:ind w:left="120"/>
       </w:pPr>
       <w:r>
-        <w:t>The Developers and the client have scheduled m</w:t>
-      </w:r>
-      <w:r>
-        <w:t>eetings twice a week, which can be used to clear any misunderstandings.</w:t>
+        <w:t>The Developers and the client have scheduled meetings twice a week, which can be used to clear any misunderstandings.</w:t>
       </w:r>
     </w:p>
     <w:p>
@@ -1224,13 +1173,10 @@
       <w:pPr>
         <w:pStyle w:val="Heading3"/>
       </w:pPr>
-      <w:bookmarkStart w:id="17" w:name="_sfnqsy52erq4" w:colFirst="0" w:colLast="0"/>
-      <w:bookmarkEnd w:id="17"/>
-      <w:r>
-        <w:t>Developm</w:t>
-      </w:r>
-      <w:r>
-        <w:t>ent slowed due to issues with the management platform</w:t>
+      <w:bookmarkStart w:id="18" w:name="_sfnqsy52erq4" w:colFirst="0" w:colLast="0"/>
+      <w:bookmarkEnd w:id="18"/>
+      <w:r>
+        <w:t>Development slowed due to issues with the management platform</w:t>
       </w:r>
     </w:p>
     <w:p>
@@ -1262,7 +1208,19 @@
         <w:ind w:left="120"/>
       </w:pPr>
       <w:r>
-        <w:t>The chosen system “GitHub” is fully online which will cause the development to halt incase of internet outages.</w:t>
+        <w:t>The chosen system “GitHub” is fully online which will cause the development to halt in</w:t>
+      </w:r>
+      <w:r>
+        <w:t xml:space="preserve"> </w:t>
+      </w:r>
+      <w:r>
+        <w:t>case</w:t>
+      </w:r>
+      <w:r>
+        <w:t>s</w:t>
+      </w:r>
+      <w:r>
+        <w:t xml:space="preserve"> of internet outages.</w:t>
       </w:r>
       <w:r>
         <w:tab/>
@@ -1274,8 +1232,8 @@
       <w:pPr>
         <w:pStyle w:val="Heading2"/>
       </w:pPr>
-      <w:bookmarkStart w:id="18" w:name="_5gfpgpeyb6ax" w:colFirst="0" w:colLast="0"/>
-      <w:bookmarkEnd w:id="18"/>
+      <w:bookmarkStart w:id="19" w:name="_5gfpgpeyb6ax" w:colFirst="0" w:colLast="0"/>
+      <w:bookmarkEnd w:id="19"/>
       <w:r>
         <w:t>Features to be tested</w:t>
       </w:r>
@@ -1285,8 +1243,8 @@
       <w:pPr>
         <w:pStyle w:val="Heading3"/>
       </w:pPr>
-      <w:bookmarkStart w:id="19" w:name="_j02oabuxq36w" w:colFirst="0" w:colLast="0"/>
-      <w:bookmarkEnd w:id="19"/>
+      <w:bookmarkStart w:id="20" w:name="_j02oabuxq36w" w:colFirst="0" w:colLast="0"/>
+      <w:bookmarkEnd w:id="20"/>
       <w:r>
         <w:lastRenderedPageBreak/>
         <w:t>Type City and Type Driver</w:t>
@@ -1304,18 +1262,15 @@
     </w:p>
     <w:p>
       <w:r>
-        <w:t>Related Requirements for th</w:t>
-      </w:r>
-      <w:r>
-        <w:t xml:space="preserve">e Driver type: 10 , 12.1 , 12.2.    </w:t>
+        <w:t xml:space="preserve">Related Requirements for the Driver type: 10 , 12.1 , 12.2.    </w:t>
       </w:r>
     </w:p>
     <w:p>
       <w:pPr>
         <w:pStyle w:val="Heading3"/>
       </w:pPr>
-      <w:bookmarkStart w:id="20" w:name="_a3yvaub47z5v" w:colFirst="0" w:colLast="0"/>
-      <w:bookmarkEnd w:id="20"/>
+      <w:bookmarkStart w:id="21" w:name="_a3yvaub47z5v" w:colFirst="0" w:colLast="0"/>
+      <w:bookmarkEnd w:id="21"/>
       <w:r>
         <w:t>Function akinaCount()</w:t>
       </w:r>
@@ -1339,8 +1294,8 @@
       <w:pPr>
         <w:pStyle w:val="Heading3"/>
       </w:pPr>
-      <w:bookmarkStart w:id="21" w:name="_nu8wcg9idrud" w:colFirst="0" w:colLast="0"/>
-      <w:bookmarkEnd w:id="21"/>
+      <w:bookmarkStart w:id="22" w:name="_nu8wcg9idrud" w:colFirst="0" w:colLast="0"/>
+      <w:bookmarkEnd w:id="22"/>
       <w:r>
         <w:t>Function driveExit()</w:t>
       </w:r>
@@ -1365,8 +1320,8 @@
       <w:pPr>
         <w:pStyle w:val="Heading3"/>
       </w:pPr>
-      <w:bookmarkStart w:id="22" w:name="_hkgelcjvpe96" w:colFirst="0" w:colLast="0"/>
-      <w:bookmarkEnd w:id="22"/>
+      <w:bookmarkStart w:id="23" w:name="_hkgelcjvpe96" w:colFirst="0" w:colLast="0"/>
+      <w:bookmarkEnd w:id="23"/>
       <w:r>
         <w:t>Function driveCity()</w:t>
       </w:r>
@@ -1381,10 +1336,7 @@
         <w:ind w:left="1680" w:hanging="1710"/>
       </w:pPr>
       <w:r>
-        <w:t>Related V</w:t>
-      </w:r>
-      <w:r>
-        <w:t xml:space="preserve">ariables : currentCityName , newNumber , pathName , exitName ,  currentCityNumber , currentCity </w:t>
+        <w:t xml:space="preserve">Related Variables : currentCityName , newNumber , pathName , exitName ,  currentCityNumber , currentCity </w:t>
       </w:r>
     </w:p>
     <w:p>
@@ -1401,10 +1353,7 @@
         <w:ind w:left="-30"/>
       </w:pPr>
       <w:r>
-        <w:t>This function changes the currentCityName, currentCity and nextCityName variables.  Based on the value of</w:t>
-      </w:r>
-      <w:r>
-        <w:t xml:space="preserve"> newNumber it will change the values of pathName and exitName variables. additionaly it will change value of currentCityNumber based on the value of the currentCityNumber.</w:t>
+        <w:t>This function changes the currentCityName, currentCity and nextCityName variables.  Based on the value of newNumber it will change the values of pathName and exitName variables. additionaly it will change value of currentCityNumber based on the value of the currentCityNumber.</w:t>
       </w:r>
     </w:p>
     <w:p/>
@@ -1412,8 +1361,8 @@
       <w:pPr>
         <w:pStyle w:val="Heading3"/>
       </w:pPr>
-      <w:bookmarkStart w:id="23" w:name="_q7d2i3ycczhi" w:colFirst="0" w:colLast="0"/>
-      <w:bookmarkEnd w:id="23"/>
+      <w:bookmarkStart w:id="24" w:name="_q7d2i3ycczhi" w:colFirst="0" w:colLast="0"/>
+      <w:bookmarkEnd w:id="24"/>
       <w:r>
         <w:t>Function driveCityPrint()</w:t>
       </w:r>
@@ -1425,10 +1374,7 @@
     </w:p>
     <w:p>
       <w:r>
-        <w:t>Related Va</w:t>
-      </w:r>
-      <w:r>
-        <w:t>riables : driverNumber , currentCityName , nextCityName , pathName , totalOutput, exitname</w:t>
+        <w:t>Related Variables : driverNumber , currentCityName , nextCityName , pathName , totalOutput, exitname</w:t>
       </w:r>
     </w:p>
     <w:p/>
@@ -1436,8 +1382,8 @@
       <w:pPr>
         <w:pStyle w:val="Heading3"/>
       </w:pPr>
-      <w:bookmarkStart w:id="24" w:name="_2vkgrgt86f5s" w:colFirst="0" w:colLast="0"/>
-      <w:bookmarkEnd w:id="24"/>
+      <w:bookmarkStart w:id="25" w:name="_2vkgrgt86f5s" w:colFirst="0" w:colLast="0"/>
+      <w:bookmarkEnd w:id="25"/>
       <w:r>
         <w:t>Function extras()</w:t>
       </w:r>
@@ -1457,8 +1403,8 @@
       <w:pPr>
         <w:pStyle w:val="Heading2"/>
       </w:pPr>
-      <w:bookmarkStart w:id="25" w:name="_e19re23jt266" w:colFirst="0" w:colLast="0"/>
-      <w:bookmarkEnd w:id="25"/>
+      <w:bookmarkStart w:id="26" w:name="_e19re23jt266" w:colFirst="0" w:colLast="0"/>
+      <w:bookmarkEnd w:id="26"/>
       <w:r>
         <w:lastRenderedPageBreak/>
         <w:t>Features not to be tested</w:t>
@@ -1467,10 +1413,7 @@
     <w:p/>
     <w:p>
       <w:r>
-        <w:t>The seed given to the Rand</w:t>
-      </w:r>
-      <w:r>
-        <w:t>om Number Generator (Requirement: 11 and 8). This is a function provided by a package, which should contain its own tests.</w:t>
+        <w:t>The seed given to the Random Number Generator (Requirement: 11 and 8). This is a function provided by a package, which should contain its own tests.</w:t>
       </w:r>
     </w:p>
     <w:p>
@@ -1482,21 +1425,18 @@
       <w:pPr>
         <w:pStyle w:val="Heading2"/>
       </w:pPr>
-      <w:bookmarkStart w:id="26" w:name="_9jibf2fe2vk8" w:colFirst="0" w:colLast="0"/>
-      <w:bookmarkEnd w:id="26"/>
-      <w:r>
-        <w:t>I</w:t>
-      </w:r>
-      <w:r>
-        <w:t>tem Pass/Fail Criteria</w:t>
+      <w:bookmarkStart w:id="27" w:name="_9jibf2fe2vk8" w:colFirst="0" w:colLast="0"/>
+      <w:bookmarkEnd w:id="27"/>
+      <w:r>
+        <w:t>Item Pass/Fail Criteria</w:t>
       </w:r>
     </w:p>
     <w:p>
       <w:pPr>
         <w:pStyle w:val="Heading3"/>
       </w:pPr>
-      <w:bookmarkStart w:id="27" w:name="_rk8xiq8ujhjp" w:colFirst="0" w:colLast="0"/>
-      <w:bookmarkEnd w:id="27"/>
+      <w:bookmarkStart w:id="28" w:name="_rk8xiq8ujhjp" w:colFirst="0" w:colLast="0"/>
+      <w:bookmarkEnd w:id="28"/>
       <w:r>
         <w:t>TestCityType()</w:t>
       </w:r>
@@ -1510,8 +1450,8 @@
       <w:pPr>
         <w:pStyle w:val="Heading3"/>
       </w:pPr>
-      <w:bookmarkStart w:id="28" w:name="_bjafom3gdqb0" w:colFirst="0" w:colLast="0"/>
-      <w:bookmarkEnd w:id="28"/>
+      <w:bookmarkStart w:id="29" w:name="_bjafom3gdqb0" w:colFirst="0" w:colLast="0"/>
+      <w:bookmarkEnd w:id="29"/>
       <w:r>
         <w:t>TestDriverType()</w:t>
       </w:r>
@@ -1525,26 +1465,23 @@
       <w:pPr>
         <w:pStyle w:val="Heading3"/>
       </w:pPr>
-      <w:bookmarkStart w:id="29" w:name="_oo23gdw13ur1" w:colFirst="0" w:colLast="0"/>
-      <w:bookmarkEnd w:id="29"/>
+      <w:bookmarkStart w:id="30" w:name="_oo23gdw13ur1" w:colFirst="0" w:colLast="0"/>
+      <w:bookmarkEnd w:id="30"/>
       <w:r>
         <w:t>TestAkinaCountPlus()</w:t>
       </w:r>
     </w:p>
     <w:p>
       <w:r>
-        <w:t>This test will check that the variable, driver.akinaCount, will increase by 1 after calling th</w:t>
-      </w:r>
-      <w:r>
-        <w:t xml:space="preserve">e akinaCount() function.  </w:t>
+        <w:t xml:space="preserve">This test will check that the variable, driver.akinaCount, will increase by 1 after calling the akinaCount() function.  </w:t>
       </w:r>
     </w:p>
     <w:p>
       <w:pPr>
         <w:pStyle w:val="Heading3"/>
       </w:pPr>
-      <w:bookmarkStart w:id="30" w:name="_g6uag41tuyzw" w:colFirst="0" w:colLast="0"/>
-      <w:bookmarkEnd w:id="30"/>
+      <w:bookmarkStart w:id="31" w:name="_g6uag41tuyzw" w:colFirst="0" w:colLast="0"/>
+      <w:bookmarkEnd w:id="31"/>
       <w:r>
         <w:t>TestAkinaCountStay()</w:t>
       </w:r>
@@ -1558,26 +1495,23 @@
       <w:pPr>
         <w:pStyle w:val="Heading3"/>
       </w:pPr>
-      <w:bookmarkStart w:id="31" w:name="_1jhxjvap7tww" w:colFirst="0" w:colLast="0"/>
-      <w:bookmarkEnd w:id="31"/>
+      <w:bookmarkStart w:id="32" w:name="_1jhxjvap7tww" w:colFirst="0" w:colLast="0"/>
+      <w:bookmarkEnd w:id="32"/>
       <w:r>
         <w:t>TestDriverExits()</w:t>
       </w:r>
     </w:p>
     <w:p>
       <w:r>
-        <w:t>This test will check that the variables, key and nextCityName, h</w:t>
-      </w:r>
-      <w:r>
-        <w:t>ave changed</w:t>
+        <w:t>This test will check that the variables, key and nextCityName, have changed</w:t>
       </w:r>
     </w:p>
     <w:p>
       <w:pPr>
         <w:pStyle w:val="Heading3"/>
       </w:pPr>
-      <w:bookmarkStart w:id="32" w:name="_lve2w0oj4mzr" w:colFirst="0" w:colLast="0"/>
-      <w:bookmarkEnd w:id="32"/>
+      <w:bookmarkStart w:id="33" w:name="_lve2w0oj4mzr" w:colFirst="0" w:colLast="0"/>
+      <w:bookmarkEnd w:id="33"/>
       <w:r>
         <w:t>TestDriverExitFails()</w:t>
       </w:r>
@@ -1592,8 +1526,8 @@
         <w:pStyle w:val="Heading3"/>
         <w:ind w:left="1680" w:hanging="1710"/>
       </w:pPr>
-      <w:bookmarkStart w:id="33" w:name="_jhzpfgg45wqb" w:colFirst="0" w:colLast="0"/>
-      <w:bookmarkEnd w:id="33"/>
+      <w:bookmarkStart w:id="34" w:name="_jhzpfgg45wqb" w:colFirst="0" w:colLast="0"/>
+      <w:bookmarkEnd w:id="34"/>
       <w:r>
         <w:t>TestCityChangeUp()</w:t>
       </w:r>
@@ -1608,18 +1542,15 @@
         <w:pStyle w:val="Heading3"/>
         <w:ind w:left="1680" w:hanging="1710"/>
       </w:pPr>
-      <w:bookmarkStart w:id="34" w:name="_kh3dxa2plurh" w:colFirst="0" w:colLast="0"/>
-      <w:bookmarkEnd w:id="34"/>
+      <w:bookmarkStart w:id="35" w:name="_kh3dxa2plurh" w:colFirst="0" w:colLast="0"/>
+      <w:bookmarkEnd w:id="35"/>
       <w:r>
         <w:t>TestCityChangeDown()</w:t>
       </w:r>
     </w:p>
     <w:p>
       <w:r>
-        <w:t>This test will check i</w:t>
-      </w:r>
-      <w:r>
-        <w:t xml:space="preserve">f the variable, currentCityNumber , has decreased by one </w:t>
+        <w:t xml:space="preserve">This test will check if the variable, currentCityNumber , has decreased by one </w:t>
       </w:r>
     </w:p>
     <w:p>
@@ -1627,8 +1558,8 @@
         <w:pStyle w:val="Heading3"/>
         <w:ind w:left="1680" w:hanging="1710"/>
       </w:pPr>
-      <w:bookmarkStart w:id="35" w:name="_vzvhh9ck0rj3" w:colFirst="0" w:colLast="0"/>
-      <w:bookmarkEnd w:id="35"/>
+      <w:bookmarkStart w:id="36" w:name="_vzvhh9ck0rj3" w:colFirst="0" w:colLast="0"/>
+      <w:bookmarkEnd w:id="36"/>
       <w:r>
         <w:t>TestCityChangeSkipUp()</w:t>
       </w:r>
@@ -1643,26 +1574,23 @@
         <w:pStyle w:val="Heading3"/>
         <w:ind w:left="1680" w:hanging="1710"/>
       </w:pPr>
-      <w:bookmarkStart w:id="36" w:name="_fnp0g4hcgim" w:colFirst="0" w:colLast="0"/>
-      <w:bookmarkEnd w:id="36"/>
+      <w:bookmarkStart w:id="37" w:name="_fnp0g4hcgim" w:colFirst="0" w:colLast="0"/>
+      <w:bookmarkEnd w:id="37"/>
       <w:r>
         <w:t>TestCityChangeSkipDown()</w:t>
       </w:r>
     </w:p>
     <w:p>
       <w:r>
-        <w:t xml:space="preserve">This test will check if the variable, currentCityNumber , has been set to </w:t>
-      </w:r>
-      <w:r>
-        <w:t>3</w:t>
+        <w:t>This test will check if the variable, currentCityNumber , has been set to 3</w:t>
       </w:r>
     </w:p>
     <w:p>
       <w:pPr>
         <w:pStyle w:val="Heading3"/>
       </w:pPr>
-      <w:bookmarkStart w:id="37" w:name="_rbsfddbypk5m" w:colFirst="0" w:colLast="0"/>
-      <w:bookmarkEnd w:id="37"/>
+      <w:bookmarkStart w:id="38" w:name="_rbsfddbypk5m" w:colFirst="0" w:colLast="0"/>
+      <w:bookmarkEnd w:id="38"/>
       <w:r>
         <w:t>TestAddingToPrintMain()</w:t>
       </w:r>
@@ -1676,26 +1604,23 @@
       <w:pPr>
         <w:pStyle w:val="Heading3"/>
       </w:pPr>
-      <w:bookmarkStart w:id="38" w:name="_woqfgo0dgwd" w:colFirst="0" w:colLast="0"/>
-      <w:bookmarkEnd w:id="38"/>
+      <w:bookmarkStart w:id="39" w:name="_woqfgo0dgwd" w:colFirst="0" w:colLast="0"/>
+      <w:bookmarkEnd w:id="39"/>
       <w:r>
         <w:t>TestAddingToPrintExtra()</w:t>
       </w:r>
     </w:p>
     <w:p>
       <w:r>
-        <w:t>This test will check if the second string (index [1]) of t</w:t>
-      </w:r>
-      <w:r>
-        <w:t>he totalOutput variable is set to "Driver 1 has gone to Napier".</w:t>
+        <w:t>This test will check if the second string (index [1]) of the totalOutput variable is set to "Driver 1 has gone to Napier".</w:t>
       </w:r>
     </w:p>
     <w:p>
       <w:pPr>
         <w:pStyle w:val="Heading3"/>
       </w:pPr>
-      <w:bookmarkStart w:id="39" w:name="_bn5vgjowrzrm" w:colFirst="0" w:colLast="0"/>
-      <w:bookmarkEnd w:id="39"/>
+      <w:bookmarkStart w:id="40" w:name="_bn5vgjowrzrm" w:colFirst="0" w:colLast="0"/>
+      <w:bookmarkEnd w:id="40"/>
       <w:r>
         <w:lastRenderedPageBreak/>
         <w:t>TestMeetingExtra()</w:t>
@@ -1703,7 +1628,13 @@
     </w:p>
     <w:p>
       <w:r>
-        <w:t>This test will check if the first string (index [0]) of the totalOutput variable is set to "Driver 1 Met With Jhon Jamieson 5 Times!"</w:t>
+        <w:t xml:space="preserve">This test will check if the first string (index [0]) of the totalOutput variable is set to "Driver 1 Met With </w:t>
+      </w:r>
+      <w:r>
+        <w:t>John</w:t>
+      </w:r>
+      <w:r>
+        <w:t xml:space="preserve"> Jamieson 5 Times!"</w:t>
       </w:r>
     </w:p>
     <w:p/>
@@ -1711,8 +1642,8 @@
       <w:pPr>
         <w:pStyle w:val="Heading2"/>
       </w:pPr>
-      <w:bookmarkStart w:id="40" w:name="_fqv1i0bsg6nc" w:colFirst="0" w:colLast="0"/>
-      <w:bookmarkEnd w:id="40"/>
+      <w:bookmarkStart w:id="41" w:name="_fqv1i0bsg6nc" w:colFirst="0" w:colLast="0"/>
+      <w:bookmarkEnd w:id="41"/>
       <w:r>
         <w:t>Test Deliverables</w:t>
       </w:r>
@@ -1731,28 +1662,25 @@
       <w:r>
         <w:t xml:space="preserve">Testing Report </w:t>
       </w:r>
-      <w:bookmarkStart w:id="41" w:name="_srmenjk1hlkj" w:colFirst="0" w:colLast="0"/>
-      <w:bookmarkEnd w:id="41"/>
+      <w:bookmarkStart w:id="42" w:name="_srmenjk1hlkj" w:colFirst="0" w:colLast="0"/>
+      <w:bookmarkEnd w:id="42"/>
     </w:p>
     <w:p>
       <w:pPr>
         <w:pStyle w:val="Heading2"/>
       </w:pPr>
-      <w:bookmarkStart w:id="42" w:name="_oznxk4324m4" w:colFirst="0" w:colLast="0"/>
-      <w:bookmarkEnd w:id="42"/>
-      <w:r>
-        <w:t>E</w:t>
-      </w:r>
-      <w:r>
-        <w:t>nvironmental Needs</w:t>
+      <w:bookmarkStart w:id="43" w:name="_oznxk4324m4" w:colFirst="0" w:colLast="0"/>
+      <w:bookmarkEnd w:id="43"/>
+      <w:r>
+        <w:t>Environmental Needs</w:t>
       </w:r>
     </w:p>
     <w:p>
       <w:pPr>
         <w:pStyle w:val="Heading3"/>
       </w:pPr>
-      <w:bookmarkStart w:id="43" w:name="_6cbrtk3ku8a2" w:colFirst="0" w:colLast="0"/>
-      <w:bookmarkEnd w:id="43"/>
+      <w:bookmarkStart w:id="44" w:name="_6cbrtk3ku8a2" w:colFirst="0" w:colLast="0"/>
+      <w:bookmarkEnd w:id="44"/>
       <w:r>
         <w:t>Multipart Functions</w:t>
       </w:r>
@@ -1770,27 +1698,18 @@
         <w:ind w:left="720"/>
       </w:pPr>
       <w:r>
-        <w:t>The driveCi</w:t>
-      </w:r>
-      <w:r>
-        <w:t xml:space="preserve">ty() function is a good example, because it changes the variables that will be printed repeatedly until the simulation ends. </w:t>
+        <w:t xml:space="preserve">The driveCity() function is a good example, because it changes the variables that will be printed repeatedly until the simulation ends. </w:t>
       </w:r>
       <w:r>
         <w:t>If</w:t>
       </w:r>
       <w:r>
-        <w:t xml:space="preserve"> compiling errors (such as type errors) don't occur, then incorrect information could be used for the program’s output. I</w:t>
-      </w:r>
-      <w:r>
-        <w:t>n a large amount of output, spotting the incorrect information would be difficult without manually recreating the simulation.</w:t>
-      </w:r>
-    </w:p>
-    <w:p>
-      <w:r>
-        <w:t>Multipart variables that are involved in single/unique output will not require extensive branch testing as errors will be easier t</w:t>
-      </w:r>
-      <w:r>
-        <w:t xml:space="preserve">o catch manually. </w:t>
+        <w:t xml:space="preserve"> compiling errors (such as type errors) don't occur, then incorrect information could be used for the program’s output. In a large amount of output, spotting the incorrect information would be difficult without manually recreating the simulation.</w:t>
+      </w:r>
+    </w:p>
+    <w:p>
+      <w:r>
+        <w:t xml:space="preserve">Multipart variables that are involved in single/unique output will not require extensive branch testing as errors will be easier to catch manually. </w:t>
       </w:r>
     </w:p>
     <w:p>
@@ -1799,10 +1718,7 @@
       </w:pPr>
       <w:r>
         <w:tab/>
-        <w:t xml:space="preserve">The extras() function is a good example because the output it creates is only displayed once per simulation. By looking at the last few lines printed by a simulation (Requirements: 13 , 12.1 , 3 , 4 , 5) a developer can easily see what </w:t>
-      </w:r>
-      <w:r>
-        <w:t>additional output should also printed (Requirement: 12.2 )</w:t>
+        <w:t>The extras() function is a good example because the output it creates is only displayed once per simulation. By looking at the last few lines printed by a simulation (Requirements: 13 , 12.1 , 3 , 4 , 5) a developer can easily see what additional output should also printed (Requirement: 12.2 )</w:t>
       </w:r>
     </w:p>
     <w:p/>
@@ -1810,54 +1726,45 @@
       <w:pPr>
         <w:pStyle w:val="Heading3"/>
       </w:pPr>
-      <w:bookmarkStart w:id="44" w:name="_rpy5kptna89x" w:colFirst="0" w:colLast="0"/>
-      <w:bookmarkEnd w:id="44"/>
+      <w:bookmarkStart w:id="45" w:name="_rpy5kptna89x" w:colFirst="0" w:colLast="0"/>
+      <w:bookmarkEnd w:id="45"/>
       <w:r>
         <w:t>Test Data</w:t>
       </w:r>
     </w:p>
     <w:p>
       <w:r>
-        <w:t>During the tests that involve editing data inside the “Driver” struct, the initialization of the variable (of type Driver) should be created using data relevant to that test. Variables t</w:t>
-      </w:r>
-      <w:r>
-        <w:t>hat are closely related to each other, like the “currentCity” and “currentCityName” should be initialized to match each other. This will avoid errors in the test suite, that could never happen in the actual program.</w:t>
+        <w:t>During the tests that involve editing data inside the “Driver” struct, the initialization of the variable (of type Driver) should be created using data relevant to that test. Variables that are closely related to each other, like the “currentCity” and “currentCityName” should be initialized to match each other. This will avoid errors in the test suite, that could never happen in the actual program.</w:t>
       </w:r>
     </w:p>
     <w:p>
       <w:pPr>
         <w:pStyle w:val="Heading3"/>
       </w:pPr>
-      <w:bookmarkStart w:id="45" w:name="_3n81nm2m0rj9" w:colFirst="0" w:colLast="0"/>
-      <w:bookmarkEnd w:id="45"/>
+      <w:bookmarkStart w:id="46" w:name="_3n81nm2m0rj9" w:colFirst="0" w:colLast="0"/>
+      <w:bookmarkEnd w:id="46"/>
       <w:r>
         <w:t>Supporting Software</w:t>
       </w:r>
     </w:p>
     <w:p>
       <w:r>
-        <w:t xml:space="preserve">No specific version </w:t>
-      </w:r>
-      <w:r>
-        <w:t>of software will be required. Using the up to date version will be fine. The software being used is the Go Language, a package called “testifiy” and a text editor (Visual Studio Code, Atom, NotePad++).</w:t>
+        <w:t>No specific version of software will be required. Using the up to date version will be fine. The software being used is the Go Language, a package called “testifiy” and a text editor (Visual Studio Code, Atom, NotePad++).</w:t>
       </w:r>
     </w:p>
     <w:p>
       <w:pPr>
         <w:pStyle w:val="Heading2"/>
       </w:pPr>
-      <w:bookmarkStart w:id="46" w:name="_j7sgtaf5kzfd" w:colFirst="0" w:colLast="0"/>
-      <w:bookmarkEnd w:id="46"/>
+      <w:bookmarkStart w:id="47" w:name="_j7sgtaf5kzfd" w:colFirst="0" w:colLast="0"/>
+      <w:bookmarkEnd w:id="47"/>
       <w:r>
         <w:t>Staffing and Training needs</w:t>
       </w:r>
     </w:p>
     <w:p>
       <w:r>
-        <w:t>The development team curre</w:t>
-      </w:r>
-      <w:r>
-        <w:t xml:space="preserve">ntly has no experience using the Go language, which this program will be developed and tested in. The development and test testing will not require expert training. Instead, having each individual developer teach himself the basics using tools like: </w:t>
+        <w:t xml:space="preserve">The development team currently has no experience using the Go language, which this program will be developed and tested in. The development and test testing will not require expert training. Instead, having each individual developer teach himself the basics using tools like: </w:t>
       </w:r>
       <w:hyperlink r:id="rId12">
         <w:r>
@@ -1888,8 +1795,8 @@
       <w:pPr>
         <w:pStyle w:val="Heading2"/>
       </w:pPr>
-      <w:bookmarkStart w:id="47" w:name="_pj0z8ll524ou" w:colFirst="0" w:colLast="0"/>
-      <w:bookmarkEnd w:id="47"/>
+      <w:bookmarkStart w:id="48" w:name="_pj0z8ll524ou" w:colFirst="0" w:colLast="0"/>
+      <w:bookmarkEnd w:id="48"/>
       <w:r>
         <w:lastRenderedPageBreak/>
         <w:t>Schedule</w:t>
@@ -1904,8 +1811,8 @@
       <w:pPr>
         <w:pStyle w:val="Heading2"/>
       </w:pPr>
-      <w:bookmarkStart w:id="48" w:name="_5vmdqmb6mgb1" w:colFirst="0" w:colLast="0"/>
-      <w:bookmarkEnd w:id="48"/>
+      <w:bookmarkStart w:id="49" w:name="_5vmdqmb6mgb1" w:colFirst="0" w:colLast="0"/>
+      <w:bookmarkEnd w:id="49"/>
       <w:r>
         <w:t>Glossary</w:t>
       </w:r>
@@ -1913,18 +1820,21 @@
     <w:p/>
     <w:p>
       <w:r>
-        <w:t>Simulation - Is when a s</w:t>
-      </w:r>
-      <w:r>
-        <w:t>ingle driver starts in a city, moves , and eventually leaves via an exit. (Requirement 10 shows a simulation in context to the whole program)</w:t>
+        <w:t xml:space="preserve">Simulation - Is when a single driver starts in a city, </w:t>
+      </w:r>
+      <w:r>
+        <w:t>moves,</w:t>
+      </w:r>
+      <w:r>
+        <w:t xml:space="preserve"> and eventually leaves via an exit. (Requirement 10 shows a simulation in context to the whole program)</w:t>
       </w:r>
     </w:p>
     <w:p>
       <w:pPr>
         <w:pStyle w:val="Heading1"/>
       </w:pPr>
-      <w:bookmarkStart w:id="49" w:name="_6gs28q81qgsw" w:colFirst="0" w:colLast="0"/>
-      <w:bookmarkEnd w:id="49"/>
+      <w:bookmarkStart w:id="50" w:name="_6gs28q81qgsw" w:colFirst="0" w:colLast="0"/>
+      <w:bookmarkEnd w:id="50"/>
       <w:r>
         <w:t>Findings Report</w:t>
       </w:r>
@@ -1932,15 +1842,21 @@
     <w:p/>
     <w:p>
       <w:r>
-        <w:t>The Test suite uses, and requres, the the testify library to be installed.</w:t>
+        <w:t xml:space="preserve">The Test suite uses, and </w:t>
+      </w:r>
+      <w:r>
+        <w:t>requires</w:t>
+      </w:r>
+      <w:r>
+        <w:t>, the testify library to be installed.</w:t>
       </w:r>
     </w:p>
     <w:p>
       <w:pPr>
         <w:pStyle w:val="Heading2"/>
       </w:pPr>
-      <w:bookmarkStart w:id="50" w:name="_a6aoy9vycwr1" w:colFirst="0" w:colLast="0"/>
-      <w:bookmarkEnd w:id="50"/>
+      <w:bookmarkStart w:id="51" w:name="_a6aoy9vycwr1" w:colFirst="0" w:colLast="0"/>
+      <w:bookmarkEnd w:id="51"/>
       <w:r>
         <w:lastRenderedPageBreak/>
         <w:t>Proof</w:t>
@@ -1992,8 +1908,8 @@
       <w:pPr>
         <w:pStyle w:val="Heading2"/>
       </w:pPr>
-      <w:bookmarkStart w:id="51" w:name="_vtyvpcg78xes" w:colFirst="0" w:colLast="0"/>
-      <w:bookmarkEnd w:id="51"/>
+      <w:bookmarkStart w:id="52" w:name="_vtyvpcg78xes" w:colFirst="0" w:colLast="0"/>
+      <w:bookmarkEnd w:id="52"/>
       <w:r>
         <w:t>Report</w:t>
       </w:r>
@@ -2008,8 +1924,8 @@
       <w:pPr>
         <w:pStyle w:val="Heading3"/>
       </w:pPr>
-      <w:bookmarkStart w:id="52" w:name="_c2y7hka3uj3n" w:colFirst="0" w:colLast="0"/>
-      <w:bookmarkEnd w:id="52"/>
+      <w:bookmarkStart w:id="53" w:name="_c2y7hka3uj3n" w:colFirst="0" w:colLast="0"/>
+      <w:bookmarkEnd w:id="53"/>
       <w:r>
         <w:lastRenderedPageBreak/>
         <w:t>Discoveries</w:t>
@@ -2030,10 +1946,7 @@
         <w:contextualSpacing/>
       </w:pPr>
       <w:r>
-        <w:t>Using asserts (testify) provides good information for the error log, but only for single comparison.</w:t>
-      </w:r>
-      <w:r>
-        <w:t xml:space="preserve">  </w:t>
+        <w:t xml:space="preserve">Using asserts (testify) provides good information for the error log, but only for single comparison.  </w:t>
       </w:r>
       <w:r>
         <w:t>Standalone</w:t>
@@ -2078,19 +1991,13 @@
         <w:contextualSpacing/>
       </w:pPr>
       <w:r>
-        <w:t>Simple if stateme</w:t>
-      </w:r>
-      <w:r>
-        <w:t xml:space="preserve">nts </w:t>
+        <w:t xml:space="preserve">Simple if statements </w:t>
       </w:r>
       <w:r>
         <w:t>allow</w:t>
       </w:r>
       <w:r>
-        <w:t xml:space="preserve"> to the error log to be as detailed or simple as the coder desires. Using multiple if statements and error logs can make tests more thorough for functions with many logical decisions in them. Making the test detailed (Using multiple if statements</w:t>
-      </w:r>
-      <w:r>
-        <w:t xml:space="preserve"> on multiple </w:t>
+        <w:t xml:space="preserve"> to the error log to be as detailed or simple as the coder desires. Using multiple if statements and error logs can make tests more thorough for functions with many logical decisions in them. Making the test detailed (Using multiple if statements on multiple </w:t>
       </w:r>
       <w:r>
         <w:t>variables)</w:t>
@@ -2104,18 +2011,21 @@
       <w:pPr>
         <w:pStyle w:val="Heading3"/>
       </w:pPr>
-      <w:bookmarkStart w:id="53" w:name="_omssv5wvvvfw" w:colFirst="0" w:colLast="0"/>
-      <w:bookmarkEnd w:id="53"/>
+      <w:bookmarkStart w:id="54" w:name="_omssv5wvvvfw" w:colFirst="0" w:colLast="0"/>
+      <w:bookmarkEnd w:id="54"/>
       <w:r>
         <w:t>Difficulties:</w:t>
       </w:r>
     </w:p>
     <w:p>
       <w:r>
-        <w:t>A few issues occured while creating the tests that caused the test suite longer than expected to be completed. These issues are caused by my lack</w:t>
-      </w:r>
-      <w:r>
-        <w:t xml:space="preserve"> of knowledge of the Go language and it’s testing package/framework. The following are some of the issues that occurred and took time to fix/understand.</w:t>
+        <w:t xml:space="preserve">A few issues </w:t>
+      </w:r>
+      <w:r>
+        <w:t>occurred</w:t>
+      </w:r>
+      <w:r>
+        <w:t xml:space="preserve"> while creating the tests that caused the test suite longer than expected to be completed. These issues are caused by my lack of knowledge of the Go language and it’s testing package/framework. The following are some of the issues that occurred and took time to fix/understand.</w:t>
       </w:r>
     </w:p>
     <w:p>
@@ -2128,13 +2038,7 @@
         <w:contextualSpacing/>
       </w:pPr>
       <w:r>
-        <w:t>Downloading packages brought up an error with the Go WorkSpace. Using code like “go get github.com/go-t</w:t>
-      </w:r>
-      <w:r>
-        <w:t>est/deep” would cause a new file to be created within the workspace that had its own “src”, ”bin” and “pkg” folders. The package was installed into this new folder which caused the package to still be available in the test suite.  (Caused :Lack of knowledg</w:t>
-      </w:r>
-      <w:r>
-        <w:t>e | Status: Fixed)</w:t>
+        <w:t>Downloading packages brought up an error with the Go WorkSpace. Using code like “go get github.com/go-test/deep” would cause a new file to be created within the workspace that had its own “src”, ”bin” and “pkg” folders. The package was installed into this new folder which caused the package to still be available in the test suite.  (Caused :Lack of knowledge | Status: Fixed)</w:t>
       </w:r>
     </w:p>
     <w:p>
@@ -2160,10 +2064,7 @@
         <w:contextualSpacing/>
       </w:pPr>
       <w:r>
-        <w:t>Was using the “go test” command, but</w:t>
-      </w:r>
-      <w:r>
-        <w:t xml:space="preserve"> was expecting output to be like the output from the “go test -v” command. This misunderstanding in commands caused me to assume that only one test was being tested. (Caused :Lack of knowledge | Status: Fixed)</w:t>
+        <w:t>Was using the “go test” command, but was expecting output to be like the output from the “go test -v” command. This misunderstanding in commands caused me to assume that only one test was being tested. (Caused :Lack of knowledge | Status: Fixed)</w:t>
       </w:r>
     </w:p>
     <w:p>
@@ -2176,21 +2077,15 @@
         <w:contextualSpacing/>
       </w:pPr>
       <w:r>
-        <w:t>The “akinaCount()” function was originally cal</w:t>
-      </w:r>
-      <w:r>
-        <w:t>led “count()” in previous builds of the program. It was discovered during testing, that the function would not work due to a parameter type error. The name was changed under the impression that “count()” was a built-in function of the go language which was</w:t>
-      </w:r>
-      <w:r>
-        <w:t xml:space="preserve"> called instead of the function that was created. (Casued: Poor naming conventions | Status: Fixed )</w:t>
+        <w:t>The “akinaCount()” function was originally called “count()” in previous builds of the program. It was discovered during testing, that the function would not work due to a parameter type error. The name was changed under the impression that “count()” was a built-in function of the go language which was called instead of the function that was created. (Casued: Poor naming conventions | Status: Fixed )</w:t>
       </w:r>
     </w:p>
     <w:p>
       <w:pPr>
         <w:pStyle w:val="Heading3"/>
       </w:pPr>
-      <w:bookmarkStart w:id="54" w:name="_hrykl4rqrerg" w:colFirst="0" w:colLast="0"/>
-      <w:bookmarkEnd w:id="54"/>
+      <w:bookmarkStart w:id="55" w:name="_hrykl4rqrerg" w:colFirst="0" w:colLast="0"/>
+      <w:bookmarkEnd w:id="55"/>
       <w:r>
         <w:t>What could be better?</w:t>
       </w:r>
@@ -2221,8 +2116,6 @@
       <w:r>
         <w:t xml:space="preserve">More Branch </w:t>
       </w:r>
-      <w:bookmarkStart w:id="55" w:name="_GoBack"/>
-      <w:bookmarkEnd w:id="55"/>
       <w:r>
         <w:t>testing.</w:t>
       </w:r>
@@ -2254,10 +2147,7 @@
       </w:r>
       <w:r>
         <w:lastRenderedPageBreak/>
-        <w:t xml:space="preserve">unique Error logs (t.Error(&lt;string&gt;)). This would make errors easier to find. As explained in the “Environmental Needs” section </w:t>
-      </w:r>
-      <w:r>
-        <w:t xml:space="preserve">of the test plan (ITPR6.590_Unit_Plan_Ver_1.0) adding these variable tests to the driveCity() function tests would make </w:t>
+        <w:t xml:space="preserve">unique Error logs (t.Error(&lt;string&gt;)). This would make errors easier to find. As explained in the “Environmental Needs” section of the test plan (ITPR6.590_Unit_Plan_Ver_1.0) adding these variable tests to the driveCity() function tests would make </w:t>
       </w:r>
     </w:p>
     <w:p>
@@ -2283,10 +2173,7 @@
         <w:contextualSpacing/>
       </w:pPr>
       <w:r>
-        <w:t>Combining If statements and for loops within the function tests would allow a single test to also be used under different variable states. Example for TestCityChangeUp(): the for loop would change driver.currentCityNumber variable. This would only work whi</w:t>
-      </w:r>
-      <w:r>
-        <w:t>le the variable is 0, 1 or 2.</w:t>
+        <w:t>Combining If statements and for loops within the function tests would allow a single test to also be used under different variable states. Example for TestCityChangeUp(): the for loop would change driver.currentCityNumber variable. This would only work while the variable is 0, 1 or 2.</w:t>
       </w:r>
     </w:p>
     <w:p>
@@ -2316,7 +2203,7 @@
 </file>
 
 <file path=word/endnotes.xml><?xml version="1.0" encoding="utf-8"?>
-<w:endnotes xmlns:wpc="http://schemas.microsoft.com/office/word/2010/wordprocessingCanvas" xmlns:cx="http://schemas.microsoft.com/office/drawing/2014/chartex" xmlns:cx1="http://schemas.microsoft.com/office/drawing/2015/9/8/chartex" xmlns:cx2="http://schemas.microsoft.com/office/drawing/2015/10/21/chartex" xmlns:cx3="http://schemas.microsoft.com/office/drawing/2016/5/9/chartex" xmlns:cx4="http://schemas.microsoft.com/office/drawing/2016/5/10/chartex" xmlns:cx5="http://schemas.microsoft.com/office/drawing/2016/5/11/chartex" xmlns:mc="http://schemas.openxmlformats.org/markup-compatibility/2006" xmlns:o="urn:schemas-microsoft-com:office:office" xmlns:r="http://schemas.openxmlformats.org/officeDocument/2006/relationships" xmlns:m="http://schemas.openxmlformats.org/officeDocument/2006/math" xmlns:v="urn:schemas-microsoft-com:vml" xmlns:wp14="http://schemas.microsoft.com/office/word/2010/wordprocessingDrawing" xmlns:wp="http://schemas.openxmlformats.org/drawingml/2006/wordprocessingDrawing" xmlns:w10="urn:schemas-microsoft-com:office:word" xmlns:w="http://schemas.openxmlformats.org/wordprocessingml/2006/main" xmlns:w14="http://schemas.microsoft.com/office/word/2010/wordml" xmlns:w15="http://schemas.microsoft.com/office/word/2012/wordml" xmlns:w16se="http://schemas.microsoft.com/office/word/2015/wordml/symex" xmlns:wpg="http://schemas.microsoft.com/office/word/2010/wordprocessingGroup" xmlns:wpi="http://schemas.microsoft.com/office/word/2010/wordprocessingInk" xmlns:wne="http://schemas.microsoft.com/office/word/2006/wordml" xmlns:wps="http://schemas.microsoft.com/office/word/2010/wordprocessingShape" mc:Ignorable="w14 w15 w16se wp14">
+<w:endnotes xmlns:wpc="http://schemas.microsoft.com/office/word/2010/wordprocessingCanvas" xmlns:cx="http://schemas.microsoft.com/office/drawing/2014/chartex" xmlns:cx1="http://schemas.microsoft.com/office/drawing/2015/9/8/chartex" xmlns:cx2="http://schemas.microsoft.com/office/drawing/2015/10/21/chartex" xmlns:cx3="http://schemas.microsoft.com/office/drawing/2016/5/9/chartex" xmlns:cx4="http://schemas.microsoft.com/office/drawing/2016/5/10/chartex" xmlns:cx5="http://schemas.microsoft.com/office/drawing/2016/5/11/chartex" xmlns:cx6="http://schemas.microsoft.com/office/drawing/2016/5/12/chartex" xmlns:cx7="http://schemas.microsoft.com/office/drawing/2016/5/13/chartex" xmlns:cx8="http://schemas.microsoft.com/office/drawing/2016/5/14/chartex" xmlns:mc="http://schemas.openxmlformats.org/markup-compatibility/2006" xmlns:aink="http://schemas.microsoft.com/office/drawing/2016/ink" xmlns:o="urn:schemas-microsoft-com:office:office" xmlns:r="http://schemas.openxmlformats.org/officeDocument/2006/relationships" xmlns:m="http://schemas.openxmlformats.org/officeDocument/2006/math" xmlns:v="urn:schemas-microsoft-com:vml" xmlns:wp14="http://schemas.microsoft.com/office/word/2010/wordprocessingDrawing" xmlns:wp="http://schemas.openxmlformats.org/drawingml/2006/wordprocessingDrawing" xmlns:w10="urn:schemas-microsoft-com:office:word" xmlns:w="http://schemas.openxmlformats.org/wordprocessingml/2006/main" xmlns:w14="http://schemas.microsoft.com/office/word/2010/wordml" xmlns:w15="http://schemas.microsoft.com/office/word/2012/wordml" xmlns:w16se="http://schemas.microsoft.com/office/word/2015/wordml/symex" xmlns:wpg="http://schemas.microsoft.com/office/word/2010/wordprocessingGroup" xmlns:wpi="http://schemas.microsoft.com/office/word/2010/wordprocessingInk" xmlns:wne="http://schemas.microsoft.com/office/word/2006/wordml" xmlns:wps="http://schemas.microsoft.com/office/word/2010/wordprocessingShape" mc:Ignorable="w14 w15 w16se wp14">
   <w:endnote w:type="separator" w:id="-1">
     <w:p>
       <w:pPr>
@@ -2341,7 +2228,7 @@
 </file>
 
 <file path=word/footnotes.xml><?xml version="1.0" encoding="utf-8"?>
-<w:footnotes xmlns:wpc="http://schemas.microsoft.com/office/word/2010/wordprocessingCanvas" xmlns:cx="http://schemas.microsoft.com/office/drawing/2014/chartex" xmlns:cx1="http://schemas.microsoft.com/office/drawing/2015/9/8/chartex" xmlns:cx2="http://schemas.microsoft.com/office/drawing/2015/10/21/chartex" xmlns:cx3="http://schemas.microsoft.com/office/drawing/2016/5/9/chartex" xmlns:cx4="http://schemas.microsoft.com/office/drawing/2016/5/10/chartex" xmlns:cx5="http://schemas.microsoft.com/office/drawing/2016/5/11/chartex" xmlns:mc="http://schemas.openxmlformats.org/markup-compatibility/2006" xmlns:o="urn:schemas-microsoft-com:office:office" xmlns:r="http://schemas.openxmlformats.org/officeDocument/2006/relationships" xmlns:m="http://schemas.openxmlformats.org/officeDocument/2006/math" xmlns:v="urn:schemas-microsoft-com:vml" xmlns:wp14="http://schemas.microsoft.com/office/word/2010/wordprocessingDrawing" xmlns:wp="http://schemas.openxmlformats.org/drawingml/2006/wordprocessingDrawing" xmlns:w10="urn:schemas-microsoft-com:office:word" xmlns:w="http://schemas.openxmlformats.org/wordprocessingml/2006/main" xmlns:w14="http://schemas.microsoft.com/office/word/2010/wordml" xmlns:w15="http://schemas.microsoft.com/office/word/2012/wordml" xmlns:w16se="http://schemas.microsoft.com/office/word/2015/wordml/symex" xmlns:wpg="http://schemas.microsoft.com/office/word/2010/wordprocessingGroup" xmlns:wpi="http://schemas.microsoft.com/office/word/2010/wordprocessingInk" xmlns:wne="http://schemas.microsoft.com/office/word/2006/wordml" xmlns:wps="http://schemas.microsoft.com/office/word/2010/wordprocessingShape" mc:Ignorable="w14 w15 w16se wp14">
+<w:footnotes xmlns:wpc="http://schemas.microsoft.com/office/word/2010/wordprocessingCanvas" xmlns:cx="http://schemas.microsoft.com/office/drawing/2014/chartex" xmlns:cx1="http://schemas.microsoft.com/office/drawing/2015/9/8/chartex" xmlns:cx2="http://schemas.microsoft.com/office/drawing/2015/10/21/chartex" xmlns:cx3="http://schemas.microsoft.com/office/drawing/2016/5/9/chartex" xmlns:cx4="http://schemas.microsoft.com/office/drawing/2016/5/10/chartex" xmlns:cx5="http://schemas.microsoft.com/office/drawing/2016/5/11/chartex" xmlns:cx6="http://schemas.microsoft.com/office/drawing/2016/5/12/chartex" xmlns:cx7="http://schemas.microsoft.com/office/drawing/2016/5/13/chartex" xmlns:cx8="http://schemas.microsoft.com/office/drawing/2016/5/14/chartex" xmlns:mc="http://schemas.openxmlformats.org/markup-compatibility/2006" xmlns:aink="http://schemas.microsoft.com/office/drawing/2016/ink" xmlns:o="urn:schemas-microsoft-com:office:office" xmlns:r="http://schemas.openxmlformats.org/officeDocument/2006/relationships" xmlns:m="http://schemas.openxmlformats.org/officeDocument/2006/math" xmlns:v="urn:schemas-microsoft-com:vml" xmlns:wp14="http://schemas.microsoft.com/office/word/2010/wordprocessingDrawing" xmlns:wp="http://schemas.openxmlformats.org/drawingml/2006/wordprocessingDrawing" xmlns:w10="urn:schemas-microsoft-com:office:word" xmlns:w="http://schemas.openxmlformats.org/wordprocessingml/2006/main" xmlns:w14="http://schemas.microsoft.com/office/word/2010/wordml" xmlns:w15="http://schemas.microsoft.com/office/word/2012/wordml" xmlns:w16se="http://schemas.microsoft.com/office/word/2015/wordml/symex" xmlns:wpg="http://schemas.microsoft.com/office/word/2010/wordprocessingGroup" xmlns:wpi="http://schemas.microsoft.com/office/word/2010/wordprocessingInk" xmlns:wne="http://schemas.microsoft.com/office/word/2006/wordml" xmlns:wps="http://schemas.microsoft.com/office/word/2010/wordprocessingShape" mc:Ignorable="w14 w15 w16se wp14">
   <w:footnote w:type="separator" w:id="-1">
     <w:p>
       <w:pPr>
@@ -2366,13 +2253,13 @@
 </file>
 
 <file path=word/header1.xml><?xml version="1.0" encoding="utf-8"?>
-<w:hdr xmlns:wpc="http://schemas.microsoft.com/office/word/2010/wordprocessingCanvas" xmlns:cx="http://schemas.microsoft.com/office/drawing/2014/chartex" xmlns:cx1="http://schemas.microsoft.com/office/drawing/2015/9/8/chartex" xmlns:cx2="http://schemas.microsoft.com/office/drawing/2015/10/21/chartex" xmlns:cx3="http://schemas.microsoft.com/office/drawing/2016/5/9/chartex" xmlns:cx4="http://schemas.microsoft.com/office/drawing/2016/5/10/chartex" xmlns:cx5="http://schemas.microsoft.com/office/drawing/2016/5/11/chartex" xmlns:mc="http://schemas.openxmlformats.org/markup-compatibility/2006" xmlns:o="urn:schemas-microsoft-com:office:office" xmlns:r="http://schemas.openxmlformats.org/officeDocument/2006/relationships" xmlns:m="http://schemas.openxmlformats.org/officeDocument/2006/math" xmlns:v="urn:schemas-microsoft-com:vml" xmlns:wp14="http://schemas.microsoft.com/office/word/2010/wordprocessingDrawing" xmlns:wp="http://schemas.openxmlformats.org/drawingml/2006/wordprocessingDrawing" xmlns:w10="urn:schemas-microsoft-com:office:word" xmlns:w="http://schemas.openxmlformats.org/wordprocessingml/2006/main" xmlns:w14="http://schemas.microsoft.com/office/word/2010/wordml" xmlns:w15="http://schemas.microsoft.com/office/word/2012/wordml" xmlns:w16se="http://schemas.microsoft.com/office/word/2015/wordml/symex" xmlns:wpg="http://schemas.microsoft.com/office/word/2010/wordprocessingGroup" xmlns:wpi="http://schemas.microsoft.com/office/word/2010/wordprocessingInk" xmlns:wne="http://schemas.microsoft.com/office/word/2006/wordml" xmlns:wps="http://schemas.microsoft.com/office/word/2010/wordprocessingShape" mc:Ignorable="w14 w15 w16se wp14">
+<w:hdr xmlns:wpc="http://schemas.microsoft.com/office/word/2010/wordprocessingCanvas" xmlns:cx="http://schemas.microsoft.com/office/drawing/2014/chartex" xmlns:cx1="http://schemas.microsoft.com/office/drawing/2015/9/8/chartex" xmlns:cx2="http://schemas.microsoft.com/office/drawing/2015/10/21/chartex" xmlns:cx3="http://schemas.microsoft.com/office/drawing/2016/5/9/chartex" xmlns:cx4="http://schemas.microsoft.com/office/drawing/2016/5/10/chartex" xmlns:cx5="http://schemas.microsoft.com/office/drawing/2016/5/11/chartex" xmlns:cx6="http://schemas.microsoft.com/office/drawing/2016/5/12/chartex" xmlns:cx7="http://schemas.microsoft.com/office/drawing/2016/5/13/chartex" xmlns:cx8="http://schemas.microsoft.com/office/drawing/2016/5/14/chartex" xmlns:mc="http://schemas.openxmlformats.org/markup-compatibility/2006" xmlns:aink="http://schemas.microsoft.com/office/drawing/2016/ink" xmlns:o="urn:schemas-microsoft-com:office:office" xmlns:r="http://schemas.openxmlformats.org/officeDocument/2006/relationships" xmlns:m="http://schemas.openxmlformats.org/officeDocument/2006/math" xmlns:v="urn:schemas-microsoft-com:vml" xmlns:wp14="http://schemas.microsoft.com/office/word/2010/wordprocessingDrawing" xmlns:wp="http://schemas.openxmlformats.org/drawingml/2006/wordprocessingDrawing" xmlns:w10="urn:schemas-microsoft-com:office:word" xmlns:w="http://schemas.openxmlformats.org/wordprocessingml/2006/main" xmlns:w14="http://schemas.microsoft.com/office/word/2010/wordml" xmlns:w15="http://schemas.microsoft.com/office/word/2012/wordml" xmlns:w16se="http://schemas.microsoft.com/office/word/2015/wordml/symex" xmlns:wpg="http://schemas.microsoft.com/office/word/2010/wordprocessingGroup" xmlns:wpi="http://schemas.microsoft.com/office/word/2010/wordprocessingInk" xmlns:wne="http://schemas.microsoft.com/office/word/2006/wordml" xmlns:wps="http://schemas.microsoft.com/office/word/2010/wordprocessingShape" mc:Ignorable="w14 w15 w16se wp14">
   <w:p/>
 </w:hdr>
 </file>
 
 <file path=word/numbering.xml><?xml version="1.0" encoding="utf-8"?>
-<w:numbering xmlns:wpc="http://schemas.microsoft.com/office/word/2010/wordprocessingCanvas" xmlns:cx="http://schemas.microsoft.com/office/drawing/2014/chartex" xmlns:cx1="http://schemas.microsoft.com/office/drawing/2015/9/8/chartex" xmlns:cx2="http://schemas.microsoft.com/office/drawing/2015/10/21/chartex" xmlns:cx3="http://schemas.microsoft.com/office/drawing/2016/5/9/chartex" xmlns:cx4="http://schemas.microsoft.com/office/drawing/2016/5/10/chartex" xmlns:cx5="http://schemas.microsoft.com/office/drawing/2016/5/11/chartex" xmlns:mc="http://schemas.openxmlformats.org/markup-compatibility/2006" xmlns:o="urn:schemas-microsoft-com:office:office" xmlns:r="http://schemas.openxmlformats.org/officeDocument/2006/relationships" xmlns:m="http://schemas.openxmlformats.org/officeDocument/2006/math" xmlns:v="urn:schemas-microsoft-com:vml" xmlns:wp14="http://schemas.microsoft.com/office/word/2010/wordprocessingDrawing" xmlns:wp="http://schemas.openxmlformats.org/drawingml/2006/wordprocessingDrawing" xmlns:w10="urn:schemas-microsoft-com:office:word" xmlns:w="http://schemas.openxmlformats.org/wordprocessingml/2006/main" xmlns:w14="http://schemas.microsoft.com/office/word/2010/wordml" xmlns:w15="http://schemas.microsoft.com/office/word/2012/wordml" xmlns:w16se="http://schemas.microsoft.com/office/word/2015/wordml/symex" xmlns:wpg="http://schemas.microsoft.com/office/word/2010/wordprocessingGroup" xmlns:wpi="http://schemas.microsoft.com/office/word/2010/wordprocessingInk" xmlns:wne="http://schemas.microsoft.com/office/word/2006/wordml" xmlns:wps="http://schemas.microsoft.com/office/word/2010/wordprocessingShape" mc:Ignorable="w14 w15 w16se wp14">
+<w:numbering xmlns:wpc="http://schemas.microsoft.com/office/word/2010/wordprocessingCanvas" xmlns:cx="http://schemas.microsoft.com/office/drawing/2014/chartex" xmlns:cx1="http://schemas.microsoft.com/office/drawing/2015/9/8/chartex" xmlns:cx2="http://schemas.microsoft.com/office/drawing/2015/10/21/chartex" xmlns:cx3="http://schemas.microsoft.com/office/drawing/2016/5/9/chartex" xmlns:cx4="http://schemas.microsoft.com/office/drawing/2016/5/10/chartex" xmlns:cx5="http://schemas.microsoft.com/office/drawing/2016/5/11/chartex" xmlns:cx6="http://schemas.microsoft.com/office/drawing/2016/5/12/chartex" xmlns:cx7="http://schemas.microsoft.com/office/drawing/2016/5/13/chartex" xmlns:cx8="http://schemas.microsoft.com/office/drawing/2016/5/14/chartex" xmlns:mc="http://schemas.openxmlformats.org/markup-compatibility/2006" xmlns:aink="http://schemas.microsoft.com/office/drawing/2016/ink" xmlns:o="urn:schemas-microsoft-com:office:office" xmlns:r="http://schemas.openxmlformats.org/officeDocument/2006/relationships" xmlns:m="http://schemas.openxmlformats.org/officeDocument/2006/math" xmlns:v="urn:schemas-microsoft-com:vml" xmlns:wp14="http://schemas.microsoft.com/office/word/2010/wordprocessingDrawing" xmlns:wp="http://schemas.openxmlformats.org/drawingml/2006/wordprocessingDrawing" xmlns:w10="urn:schemas-microsoft-com:office:word" xmlns:w="http://schemas.openxmlformats.org/wordprocessingml/2006/main" xmlns:w14="http://schemas.microsoft.com/office/word/2010/wordml" xmlns:w15="http://schemas.microsoft.com/office/word/2012/wordml" xmlns:w16se="http://schemas.microsoft.com/office/word/2015/wordml/symex" xmlns:wpg="http://schemas.microsoft.com/office/word/2010/wordprocessingGroup" xmlns:wpi="http://schemas.microsoft.com/office/word/2010/wordprocessingInk" xmlns:wne="http://schemas.microsoft.com/office/word/2006/wordml" xmlns:wps="http://schemas.microsoft.com/office/word/2010/wordprocessingShape" mc:Ignorable="w14 w15 w16se wp14">
   <w:abstractNum w:abstractNumId="0" w15:restartNumberingAfterBreak="0">
     <w:nsid w:val="05234671"/>
     <w:multiLevelType w:val="multilevel"/>

</xml_diff>